<commit_message>
Fin de la journée
</commit_message>
<xml_diff>
--- a/Fichiers/Documentation_Projet.docx
+++ b/Fichiers/Documentation_Projet.docx
@@ -119,7 +119,21 @@
         <w:rPr>
           <w:lang w:val="fr-CH"/>
         </w:rPr>
-        <w:t>Les joueurs pourront, à la manière des échecs, choisir une case dans laquelle ils veulent placer (A1,  A2,  A3,  B1, B2, B3). La grille s’affichera en forme d’art ASCII qui sera enregistré dans un fichier au préalable, afin d’éviter de « hard coder » des données. En paramètres il sera possible de donner les noms des joueurs et un fichier de log pourra garder une liste des joueurs ainsi que le nombre de parties gagnées. Si aucun nom n’est donné, ça sera joué par Anonyme1 et Anonyme2.</w:t>
+        <w:t>Les joueurs pourront, à la manière des échecs, choisir une case dans laquelle ils veulent placer (A</w:t>
+      </w:r>
+      <w:proofErr w:type="gramStart"/>
+      <w:r>
+        <w:rPr>
+          <w:lang w:val="fr-CH"/>
+        </w:rPr>
+        <w:t>1,  A</w:t>
+      </w:r>
+      <w:proofErr w:type="gramEnd"/>
+      <w:r>
+        <w:rPr>
+          <w:lang w:val="fr-CH"/>
+        </w:rPr>
+        <w:t>2,  A3,  B1, B2, B3). La grille s’affichera en forme d’art ASCII qui sera enregistré dans un fichier au préalable, afin d’éviter de « hard coder » des données. En paramètres il sera possible de donner les noms des joueurs et un fichier de log pourra garder une liste des joueurs ainsi que le nombre de parties gagnées. Si aucun nom n’est donné, ça sera joué par Anonyme1 et Anonyme2.</w:t>
       </w:r>
       <w:r>
         <w:rPr>
@@ -192,10 +206,10 @@
             <v:path o:extrusionok="f" gradientshapeok="t" o:connecttype="rect"/>
             <o:lock v:ext="edit" aspectratio="t"/>
           </v:shapetype>
-          <v:shape id="_x0000_i1028" type="#_x0000_t75" style="width:77.25pt;height:49.5pt" o:ole="">
+          <v:shape id="_x0000_i1025" type="#_x0000_t75" style="width:77.25pt;height:49.5pt" o:ole="">
             <v:imagedata r:id="rId6" o:title=""/>
           </v:shape>
-          <o:OLEObject Type="Embed" ProgID="Word.Document.12" ShapeID="_x0000_i1028" DrawAspect="Icon" ObjectID="_1779089918" r:id="rId7">
+          <o:OLEObject Type="Embed" ProgID="Word.Document.12" ShapeID="_x0000_i1025" DrawAspect="Icon" ObjectID="_1779111039" r:id="rId7">
             <o:FieldCodes>\s</o:FieldCodes>
           </o:OLEObject>
         </w:object>
@@ -263,7 +277,29 @@
         <w:rPr>
           <w:lang w:val="fr-CH"/>
         </w:rPr>
-        <w:t xml:space="preserve"> while( !termine)</w:t>
+        <w:t xml:space="preserve"> </w:t>
+      </w:r>
+      <w:proofErr w:type="spellStart"/>
+      <w:proofErr w:type="gramStart"/>
+      <w:r>
+        <w:rPr>
+          <w:lang w:val="fr-CH"/>
+        </w:rPr>
+        <w:t>while</w:t>
+      </w:r>
+      <w:proofErr w:type="spellEnd"/>
+      <w:r>
+        <w:rPr>
+          <w:lang w:val="fr-CH"/>
+        </w:rPr>
+        <w:t>( !</w:t>
+      </w:r>
+      <w:proofErr w:type="gramEnd"/>
+      <w:r>
+        <w:rPr>
+          <w:lang w:val="fr-CH"/>
+        </w:rPr>
+        <w:t>termine)</w:t>
       </w:r>
       <w:r>
         <w:rPr>
@@ -348,7 +384,21 @@
         <w:rPr>
           <w:lang w:val="fr-CH"/>
         </w:rPr>
-        <w:t>Les erreurs sont contrôlées de deux manières différentes. Soit c’est via le « default » d’un switch, soit via des try-catch. A chaque étape un log [DEBUG] est ajouté au fichier si une erreur apparaît.</w:t>
+        <w:t xml:space="preserve">Les erreurs sont contrôlées de deux manières différentes. Soit c’est via le « default » d’un switch, soit via des </w:t>
+      </w:r>
+      <w:proofErr w:type="spellStart"/>
+      <w:r>
+        <w:rPr>
+          <w:lang w:val="fr-CH"/>
+        </w:rPr>
+        <w:t>try</w:t>
+      </w:r>
+      <w:proofErr w:type="spellEnd"/>
+      <w:r>
+        <w:rPr>
+          <w:lang w:val="fr-CH"/>
+        </w:rPr>
+        <w:t>-catch. A chaque étape un log [DEBUG] est ajouté au fichier si une erreur apparaît.</w:t>
       </w:r>
     </w:p>
     <w:p>
@@ -414,8 +464,16 @@
         <w:rPr>
           <w:lang w:val="fr-CH"/>
         </w:rPr>
-        <w:t>Pour le lancer depuis le terminal, voici la commande à entrer (Modifier ce qui est entre parenthèses):</w:t>
+        <w:t>Pour le lancer depuis le terminal, voici la commande à entrer (Modifier ce qui est entre parenthèses</w:t>
       </w:r>
+      <w:proofErr w:type="gramStart"/>
+      <w:r>
+        <w:rPr>
+          <w:lang w:val="fr-CH"/>
+        </w:rPr>
+        <w:t>):</w:t>
+      </w:r>
+      <w:proofErr w:type="gramEnd"/>
     </w:p>
     <w:p>
       <w:pPr>
@@ -544,22 +602,22 @@
         <w:rPr>
           <w:lang w:val="fr-CH"/>
         </w:rPr>
-        <w:object w:dxaOrig="1539" w:dyaOrig="997" w14:anchorId="2E756D8C">
-          <v:shape id="_x0000_i1032" type="#_x0000_t75" style="width:77.25pt;height:49.5pt" o:ole="">
+        <w:object w:dxaOrig="1539" w:dyaOrig="997" w14:anchorId="5B66B8A1">
+          <v:shape id="_x0000_i1031" type="#_x0000_t75" style="width:77.25pt;height:49.5pt" o:ole="">
             <v:imagedata r:id="rId9" o:title=""/>
           </v:shape>
-          <o:OLEObject Type="Embed" ProgID="Package" ShapeID="_x0000_i1032" DrawAspect="Icon" ObjectID="_1779089919" r:id="rId10"/>
+          <o:OLEObject Type="Embed" ProgID="Package" ShapeID="_x0000_i1031" DrawAspect="Icon" ObjectID="_1779111040" r:id="rId10"/>
         </w:object>
       </w:r>
       <w:r>
         <w:rPr>
           <w:lang w:val="fr-CH"/>
         </w:rPr>
-        <w:object w:dxaOrig="1539" w:dyaOrig="997" w14:anchorId="46315CB4">
-          <v:shape id="_x0000_i1034" type="#_x0000_t75" style="width:77.25pt;height:49.5pt" o:ole="">
+        <w:object w:dxaOrig="1539" w:dyaOrig="997" w14:anchorId="6CD4D3C1">
+          <v:shape id="_x0000_i1030" type="#_x0000_t75" style="width:77.25pt;height:49.5pt" o:ole="">
             <v:imagedata r:id="rId11" o:title=""/>
           </v:shape>
-          <o:OLEObject Type="Embed" ProgID="Package" ShapeID="_x0000_i1034" DrawAspect="Icon" ObjectID="_1779089920" r:id="rId12"/>
+          <o:OLEObject Type="Embed" ProgID="Package" ShapeID="_x0000_i1030" DrawAspect="Icon" ObjectID="_1779111041" r:id="rId12"/>
         </w:object>
       </w:r>
     </w:p>
@@ -615,7 +673,47 @@
         <w:rPr>
           <w:lang w:val="fr-CH"/>
         </w:rPr>
-        <w:t>- Bilan du projet</w:t>
+        <w:t xml:space="preserve">Ce projet a démarré </w:t>
+      </w:r>
+      <w:r>
+        <w:rPr>
+          <w:lang w:val="fr-CH"/>
+        </w:rPr>
+        <w:t>très vite</w:t>
+      </w:r>
+      <w:r>
+        <w:rPr>
+          <w:lang w:val="fr-CH"/>
+        </w:rPr>
+        <w:t xml:space="preserve">. J’ai pu avancer rapidement et sans grosses embuches. Cependant, cela n’a pas duré, j’ai vite rencontré, avec frustration, des fonctionnalités de </w:t>
+      </w:r>
+      <w:proofErr w:type="spellStart"/>
+      <w:r>
+        <w:rPr>
+          <w:lang w:val="fr-CH"/>
+        </w:rPr>
+        <w:t>powershell</w:t>
+      </w:r>
+      <w:proofErr w:type="spellEnd"/>
+      <w:r>
+        <w:rPr>
+          <w:lang w:val="fr-CH"/>
+        </w:rPr>
+        <w:t xml:space="preserve"> qui me semblent très illogique. Heureusement que monsieur </w:t>
+      </w:r>
+      <w:proofErr w:type="spellStart"/>
+      <w:r>
+        <w:rPr>
+          <w:lang w:val="fr-CH"/>
+        </w:rPr>
+        <w:t>Badoud</w:t>
+      </w:r>
+      <w:proofErr w:type="spellEnd"/>
+      <w:r>
+        <w:rPr>
+          <w:lang w:val="fr-CH"/>
+        </w:rPr>
+        <w:t xml:space="preserve"> a su me sortir de ces embêtements. Durant ce module j’ai compris pourquoi mes connaissances et amies codeuses répètent sans cesse la phrase suivante :</w:t>
       </w:r>
     </w:p>
     <w:p>
@@ -628,20 +726,19 @@
         <w:rPr>
           <w:lang w:val="fr-CH"/>
         </w:rPr>
-        <w:t>- Points forts et axes d’amélioration</w:t>
+        <w:t xml:space="preserve">« Une méthode </w:t>
       </w:r>
-    </w:p>
-    <w:p>
-      <w:pPr>
-        <w:rPr>
-          <w:lang w:val="fr-CH"/>
-        </w:rPr>
-      </w:pPr>
       <w:r>
         <w:rPr>
           <w:lang w:val="fr-CH"/>
         </w:rPr>
-        <w:t>- Retour d’expérience et apprentissages</w:t>
+        <w:t>effectuent</w:t>
+      </w:r>
+      <w:r>
+        <w:rPr>
+          <w:lang w:val="fr-CH"/>
+        </w:rPr>
+        <w:t xml:space="preserve"> UNE fonctionnalité, rien de plus »</w:t>
       </w:r>
     </w:p>
     <w:p>
@@ -664,37 +761,32 @@
           <w:lang w:val="fr-CH"/>
         </w:rPr>
       </w:pPr>
+      <w:hyperlink r:id="rId13" w:history="1">
+        <w:r>
+          <w:rPr>
+            <w:rStyle w:val="Lienhypertexte"/>
+            <w:lang w:val="fr-CH"/>
+          </w:rPr>
+          <w:t>https://learn.microsoft.com/en-us/powershell</w:t>
+        </w:r>
+      </w:hyperlink>
       <w:r>
         <w:rPr>
           <w:lang w:val="fr-CH"/>
         </w:rPr>
-        <w:t>- Liste des références et des ressources utilisées</w:t>
+        <w:t xml:space="preserve"> A été un sauveur pour la plus grande partie des questions et incompréhensions que j’ai </w:t>
       </w:r>
-    </w:p>
-    <w:p>
-      <w:pPr>
-        <w:rPr>
-          <w:lang w:val="fr-CH"/>
-        </w:rPr>
-      </w:pPr>
       <w:r>
         <w:rPr>
           <w:lang w:val="fr-CH"/>
         </w:rPr>
-        <w:t>- Capture d’écran et illustrations</w:t>
+        <w:t>eues</w:t>
       </w:r>
-    </w:p>
-    <w:p>
-      <w:pPr>
-        <w:rPr>
-          <w:lang w:val="fr-CH"/>
-        </w:rPr>
-      </w:pPr>
       <w:r>
         <w:rPr>
           <w:lang w:val="fr-CH"/>
         </w:rPr>
-        <w:t>- Documentation supplémentaire (si nécessaire)</w:t>
+        <w:t>.</w:t>
       </w:r>
     </w:p>
     <w:sectPr>
@@ -12321,6 +12413,29 @@
       <w:lang w:val="en-GB" w:eastAsia="fr-FR"/>
     </w:rPr>
   </w:style>
+  <w:style w:type="character" w:styleId="Lienhypertexte">
+    <w:name w:val="Hyperlink"/>
+    <w:basedOn w:val="Policepardfaut"/>
+    <w:uiPriority w:val="99"/>
+    <w:unhideWhenUsed/>
+    <w:rsid w:val="00992C01"/>
+    <w:rPr>
+      <w:color w:val="0000FF" w:themeColor="hyperlink"/>
+      <w:u w:val="single"/>
+    </w:rPr>
+  </w:style>
+  <w:style w:type="character" w:styleId="Mentionnonrsolue">
+    <w:name w:val="Unresolved Mention"/>
+    <w:basedOn w:val="Policepardfaut"/>
+    <w:uiPriority w:val="99"/>
+    <w:semiHidden/>
+    <w:unhideWhenUsed/>
+    <w:rsid w:val="00992C01"/>
+    <w:rPr>
+      <w:color w:val="605E5C"/>
+      <w:shd w:val="clear" w:color="auto" w:fill="E1DFDD"/>
+    </w:rPr>
+  </w:style>
 </w:styles>
 </file>
 

</xml_diff>